<commit_message>
add app as for using
</commit_message>
<xml_diff>
--- a/file/process网络产品制造策略技术部分.docx
+++ b/file/process网络产品制造策略技术部分.docx
@@ -19863,6 +19863,7 @@
     <w:p>
       <w:pPr>
         <w:numPr>
+          <w:ilvl w:val="0"/>
           <w:numId w:val="0"/>
         </w:numPr>
         <w:ind w:leftChars="0"/>
@@ -19881,8 +19882,6 @@
           <w:rFonts w:hint="eastAsia"/>
         </w:rPr>
       </w:pPr>
-      <w:bookmarkStart w:id="17" w:name="_GoBack"/>
-      <w:bookmarkEnd w:id="17"/>
       <w:r>
         <w:rPr>
           <w:rFonts w:hint="eastAsia"/>
@@ -19900,7 +19899,163 @@
         <w:rPr>
           <w:rFonts w:hint="eastAsia"/>
         </w:rPr>
-        <w:t>印刷工序，MVI 检验 100%，SPI 检验 100%。贴片工序，炉前 AOI 推荐。回流焊工序，MVI 检验 100%，炉后 AOI 检验 100%，X-Ray 检验 100%。波峰焊工序，MVI 检验 100%，AOI 检验 100%，X-Ray 检验 100%。背板加工，MVI 检验 100%，AOI 检验 100%，X-Ray 检验 100%。ICT 工序，非背板产品开发，背板产品具体评估。JTAG 工序，具体评估。功能测试（FT）采用 ATE。系统测试（ST）若有则 100% 检测。应力筛选方式推荐 ESS（100%）。ORT 执行数据中心和核心路由器产品，其它产品推荐。整机调测具体评估。</w:t>
+        <w:t xml:space="preserve">印刷工序，MVI </w:t>
+      </w:r>
+      <w:r>
+        <w:rPr>
+          <w:rFonts w:hint="eastAsia"/>
+          <w:lang w:eastAsia="zh-CN"/>
+        </w:rPr>
+        <w:t>：</w:t>
+      </w:r>
+      <w:r>
+        <w:rPr>
+          <w:rFonts w:hint="eastAsia"/>
+        </w:rPr>
+        <w:t xml:space="preserve">100%，SPI </w:t>
+      </w:r>
+      <w:r>
+        <w:rPr>
+          <w:rFonts w:hint="eastAsia"/>
+          <w:lang w:eastAsia="zh-CN"/>
+        </w:rPr>
+        <w:t>：</w:t>
+      </w:r>
+      <w:r>
+        <w:rPr>
+          <w:rFonts w:hint="eastAsia"/>
+        </w:rPr>
+        <w:t>100%。贴片工序，炉前 AOI</w:t>
+      </w:r>
+      <w:r>
+        <w:rPr>
+          <w:rFonts w:hint="eastAsia"/>
+          <w:lang w:eastAsia="zh-CN"/>
+        </w:rPr>
+        <w:t>：</w:t>
+      </w:r>
+      <w:r>
+        <w:rPr>
+          <w:rFonts w:hint="eastAsia"/>
+        </w:rPr>
+        <w:t xml:space="preserve"> 推荐。回流焊工序，MVI </w:t>
+      </w:r>
+      <w:r>
+        <w:rPr>
+          <w:rFonts w:hint="eastAsia"/>
+          <w:lang w:eastAsia="zh-CN"/>
+        </w:rPr>
+        <w:t>：</w:t>
+      </w:r>
+      <w:r>
+        <w:rPr>
+          <w:rFonts w:hint="eastAsia"/>
+        </w:rPr>
+        <w:t xml:space="preserve">100%，炉后 AOI </w:t>
+      </w:r>
+      <w:r>
+        <w:rPr>
+          <w:rFonts w:hint="eastAsia"/>
+          <w:lang w:eastAsia="zh-CN"/>
+        </w:rPr>
+        <w:t>：</w:t>
+      </w:r>
+      <w:r>
+        <w:rPr>
+          <w:rFonts w:hint="eastAsia"/>
+        </w:rPr>
+        <w:t xml:space="preserve"> 100%，X-Ray </w:t>
+      </w:r>
+      <w:r>
+        <w:rPr>
+          <w:rFonts w:hint="eastAsia"/>
+          <w:lang w:eastAsia="zh-CN"/>
+        </w:rPr>
+        <w:t>：</w:t>
+      </w:r>
+      <w:r>
+        <w:rPr>
+          <w:rFonts w:hint="eastAsia"/>
+        </w:rPr>
+        <w:t xml:space="preserve">100%。波峰焊工序，MVI </w:t>
+      </w:r>
+      <w:r>
+        <w:rPr>
+          <w:rFonts w:hint="eastAsia"/>
+          <w:lang w:eastAsia="zh-CN"/>
+        </w:rPr>
+        <w:t>：</w:t>
+      </w:r>
+      <w:r>
+        <w:rPr>
+          <w:rFonts w:hint="eastAsia"/>
+        </w:rPr>
+        <w:t xml:space="preserve">100%，AOI </w:t>
+      </w:r>
+      <w:r>
+        <w:rPr>
+          <w:rFonts w:hint="eastAsia"/>
+          <w:lang w:eastAsia="zh-CN"/>
+        </w:rPr>
+        <w:t>：</w:t>
+      </w:r>
+      <w:r>
+        <w:rPr>
+          <w:rFonts w:hint="eastAsia"/>
+        </w:rPr>
+        <w:t xml:space="preserve">100%，X-Ray </w:t>
+      </w:r>
+      <w:r>
+        <w:rPr>
+          <w:rFonts w:hint="eastAsia"/>
+          <w:lang w:eastAsia="zh-CN"/>
+        </w:rPr>
+        <w:t>：</w:t>
+      </w:r>
+      <w:r>
+        <w:rPr>
+          <w:rFonts w:hint="eastAsia"/>
+        </w:rPr>
+        <w:t xml:space="preserve">100%。背板加工，MVI </w:t>
+      </w:r>
+      <w:r>
+        <w:rPr>
+          <w:rFonts w:hint="eastAsia"/>
+          <w:lang w:eastAsia="zh-CN"/>
+        </w:rPr>
+        <w:t>：</w:t>
+      </w:r>
+      <w:r>
+        <w:rPr>
+          <w:rFonts w:hint="eastAsia"/>
+        </w:rPr>
+        <w:t xml:space="preserve">100%，AOI </w:t>
+      </w:r>
+      <w:r>
+        <w:rPr>
+          <w:rFonts w:hint="eastAsia"/>
+          <w:lang w:eastAsia="zh-CN"/>
+        </w:rPr>
+        <w:t>：</w:t>
+      </w:r>
+      <w:r>
+        <w:rPr>
+          <w:rFonts w:hint="eastAsia"/>
+        </w:rPr>
+        <w:t xml:space="preserve">100%，X-Ray </w:t>
+      </w:r>
+      <w:r>
+        <w:rPr>
+          <w:rFonts w:hint="eastAsia"/>
+          <w:lang w:eastAsia="zh-CN"/>
+        </w:rPr>
+        <w:t>：</w:t>
+      </w:r>
+      <w:r>
+        <w:rPr>
+          <w:rFonts w:hint="eastAsia"/>
+        </w:rPr>
+        <w:t>100%。ICT 工序，非背板产品开发，背板产品具体评估。JTAG 工序，具体评估。功能测试（FT）采用 ATE。系统测试（ST）若有则 100% 检测。应力筛选方式推荐 ESS（100%）。ORT 执行数据中心和核心路由器产品，其它产品推荐。整机调测具体评估。</w:t>
       </w:r>
     </w:p>
     <w:p>
@@ -19932,7 +20087,152 @@
         <w:rPr>
           <w:rFonts w:hint="eastAsia"/>
         </w:rPr>
-        <w:t>印刷工序，MVI 检验 100%，SPI 检验 100%。贴片工序，炉前 AOI 推荐。回流焊工序，MVI 检验 100%，炉后 AOI 检验 100%，X-Ray 检验 100%。波峰焊工序，MVI 检验 100%，AOI 检验 100%，X-Ray 检验 100%。背板加工，MVI 检验 100%，AOI 检验 100%，X-Ray 检验 100%。ICT 工序，非背板产品开发，背板产品具体评估。JTAG 工序，具体评估。功能测试（FT）采用 ATE。系统测试（ST）若有则 100% 检测。应力筛选方式推荐 ESS（100%）。ORT 执行数据中心和核心路由器产品，其它产品推荐。整机调测具体评估。</w:t>
+        <w:t>印刷工序，</w:t>
+      </w:r>
+      <w:r>
+        <w:rPr>
+          <w:rFonts w:hint="eastAsia"/>
+          <w:lang w:eastAsia="zh-CN"/>
+        </w:rPr>
+        <w:t>MVI ：100%</w:t>
+      </w:r>
+      <w:r>
+        <w:rPr>
+          <w:rFonts w:hint="eastAsia"/>
+        </w:rPr>
+        <w:t>，</w:t>
+      </w:r>
+      <w:r>
+        <w:rPr>
+          <w:rFonts w:hint="default"/>
+          <w:lang w:val="en-US"/>
+        </w:rPr>
+        <w:t>SPI ：100%</w:t>
+      </w:r>
+      <w:r>
+        <w:rPr>
+          <w:rFonts w:hint="eastAsia"/>
+        </w:rPr>
+        <w:t>。贴片工序，炉前 AOI 推荐。回流焊工序，</w:t>
+      </w:r>
+      <w:r>
+        <w:rPr>
+          <w:rFonts w:hint="eastAsia"/>
+          <w:lang w:eastAsia="zh-CN"/>
+        </w:rPr>
+        <w:t>MVI ：100%</w:t>
+      </w:r>
+      <w:r>
+        <w:rPr>
+          <w:rFonts w:hint="eastAsia"/>
+        </w:rPr>
+        <w:t xml:space="preserve">，炉后 AOI </w:t>
+      </w:r>
+      <w:r>
+        <w:rPr>
+          <w:rFonts w:hint="default"/>
+          <w:lang w:val="en-US"/>
+        </w:rPr>
+        <w:t>：100%</w:t>
+      </w:r>
+      <w:r>
+        <w:rPr>
+          <w:rFonts w:hint="eastAsia"/>
+        </w:rPr>
+        <w:t xml:space="preserve">，X-Ray </w:t>
+      </w:r>
+      <w:bookmarkStart w:id="17" w:name="_GoBack"/>
+      <w:bookmarkEnd w:id="17"/>
+      <w:r>
+        <w:rPr>
+          <w:rFonts w:hint="default"/>
+          <w:lang w:val="en-US"/>
+        </w:rPr>
+        <w:t>：100%</w:t>
+      </w:r>
+      <w:r>
+        <w:rPr>
+          <w:rFonts w:hint="eastAsia"/>
+        </w:rPr>
+        <w:t>。波峰焊工序，</w:t>
+      </w:r>
+      <w:r>
+        <w:rPr>
+          <w:rFonts w:hint="eastAsia"/>
+          <w:lang w:eastAsia="zh-CN"/>
+        </w:rPr>
+        <w:t>MVI ：100%</w:t>
+      </w:r>
+      <w:r>
+        <w:rPr>
+          <w:rFonts w:hint="eastAsia"/>
+        </w:rPr>
+        <w:t xml:space="preserve">，AOI </w:t>
+      </w:r>
+      <w:r>
+        <w:rPr>
+          <w:rFonts w:hint="default"/>
+          <w:lang w:val="en-US"/>
+        </w:rPr>
+        <w:t>：100%</w:t>
+      </w:r>
+      <w:r>
+        <w:rPr>
+          <w:rFonts w:hint="eastAsia"/>
+        </w:rPr>
+        <w:t xml:space="preserve">，X-Ray </w:t>
+      </w:r>
+      <w:r>
+        <w:rPr>
+          <w:rFonts w:hint="default"/>
+          <w:lang w:val="en-US"/>
+        </w:rPr>
+        <w:t>：100%</w:t>
+      </w:r>
+      <w:r>
+        <w:rPr>
+          <w:rFonts w:hint="eastAsia"/>
+        </w:rPr>
+        <w:t>。背板加工，</w:t>
+      </w:r>
+      <w:r>
+        <w:rPr>
+          <w:rFonts w:hint="eastAsia"/>
+          <w:lang w:eastAsia="zh-CN"/>
+        </w:rPr>
+        <w:t>MVI ：100%</w:t>
+      </w:r>
+      <w:r>
+        <w:rPr>
+          <w:rFonts w:hint="eastAsia"/>
+        </w:rPr>
+        <w:t xml:space="preserve">，AOI </w:t>
+      </w:r>
+      <w:r>
+        <w:rPr>
+          <w:rFonts w:hint="default"/>
+          <w:lang w:val="en-US"/>
+        </w:rPr>
+        <w:t>：100%</w:t>
+      </w:r>
+      <w:r>
+        <w:rPr>
+          <w:rFonts w:hint="eastAsia"/>
+        </w:rPr>
+        <w:t xml:space="preserve">，X-Ray </w:t>
+      </w:r>
+      <w:r>
+        <w:rPr>
+          <w:rFonts w:hint="default"/>
+          <w:lang w:val="en-US"/>
+        </w:rPr>
+        <w:t>：100%</w:t>
+      </w:r>
+      <w:r>
+        <w:rPr>
+          <w:rFonts w:hint="eastAsia"/>
+        </w:rPr>
+        <w:t>。ICT 工序，非背板产品开发，背板产品具体评估。JTAG 工序，具体评估。功能测试（FT）采用 ATE。系统测试（ST）若有则 100% 检测。应力筛选方式推荐 ESS（100%）。ORT 执行数据中心和核心路由器产品，其它产品推荐。整机调测具体评估。</w:t>
       </w:r>
     </w:p>
     <w:p>
@@ -19964,7 +20264,124 @@
         <w:rPr>
           <w:rFonts w:hint="eastAsia"/>
         </w:rPr>
-        <w:t>印刷工序，MVI 抽检，SPI 检验 100%。贴片工序，炉前 AOI 推荐。回流焊工序，MVI 检验 100%，炉后 AOI 检验 100%，X-Ray 检验 100%。波峰焊工序，MVI 检验 100%，AOI 检验 100%，X-Ray 推荐。背板加工，MVI 检验 100%，AOI 检验 100%，X-Ray 检验 100%。ICT 工序，非背板产品开发，背板产品具体评估。JTAG 工序，具体评估。功能测试（FT）采用 ATE。系统测试（ST）若有则 100% 检测。应力筛选方式推荐 ESS（100%）。ORT 执行数据中心和核心路由器产品，其它产品推荐。整机调测具体评估。</w:t>
+        <w:t>印刷工序，MVI 抽检，</w:t>
+      </w:r>
+      <w:r>
+        <w:rPr>
+          <w:rFonts w:hint="default"/>
+          <w:lang w:val="en-US"/>
+        </w:rPr>
+        <w:t>SPI ：100%</w:t>
+      </w:r>
+      <w:r>
+        <w:rPr>
+          <w:rFonts w:hint="eastAsia"/>
+        </w:rPr>
+        <w:t>。贴片工序，炉前 AOI 推荐。回流焊工序，</w:t>
+      </w:r>
+      <w:r>
+        <w:rPr>
+          <w:rFonts w:hint="eastAsia"/>
+          <w:lang w:eastAsia="zh-CN"/>
+        </w:rPr>
+        <w:t>MVI ：100%</w:t>
+      </w:r>
+      <w:r>
+        <w:rPr>
+          <w:rFonts w:hint="eastAsia"/>
+        </w:rPr>
+        <w:t xml:space="preserve">，炉后 AOI </w:t>
+      </w:r>
+      <w:r>
+        <w:rPr>
+          <w:rFonts w:hint="default"/>
+          <w:lang w:val="en-US"/>
+        </w:rPr>
+        <w:t>：100%</w:t>
+      </w:r>
+      <w:r>
+        <w:rPr>
+          <w:rFonts w:hint="eastAsia"/>
+        </w:rPr>
+        <w:t xml:space="preserve">，X-Ray </w:t>
+      </w:r>
+      <w:r>
+        <w:rPr>
+          <w:rFonts w:hint="default"/>
+          <w:lang w:val="en-US"/>
+        </w:rPr>
+        <w:t>：100%</w:t>
+      </w:r>
+      <w:r>
+        <w:rPr>
+          <w:rFonts w:hint="eastAsia"/>
+        </w:rPr>
+        <w:t>。波峰焊工序，</w:t>
+      </w:r>
+      <w:r>
+        <w:rPr>
+          <w:rFonts w:hint="eastAsia"/>
+          <w:lang w:eastAsia="zh-CN"/>
+        </w:rPr>
+        <w:t>MVI ：100%</w:t>
+      </w:r>
+      <w:r>
+        <w:rPr>
+          <w:rFonts w:hint="eastAsia"/>
+        </w:rPr>
+        <w:t xml:space="preserve">，AOI </w:t>
+      </w:r>
+      <w:r>
+        <w:rPr>
+          <w:rFonts w:hint="default"/>
+          <w:lang w:val="en-US"/>
+        </w:rPr>
+        <w:t>：100%</w:t>
+      </w:r>
+      <w:r>
+        <w:rPr>
+          <w:rFonts w:hint="eastAsia"/>
+        </w:rPr>
+        <w:t>，X-Ray 推荐。背板加工，</w:t>
+      </w:r>
+      <w:r>
+        <w:rPr>
+          <w:rFonts w:hint="eastAsia"/>
+          <w:lang w:eastAsia="zh-CN"/>
+        </w:rPr>
+        <w:t>MVI ：100%</w:t>
+      </w:r>
+      <w:r>
+        <w:rPr>
+          <w:rFonts w:hint="eastAsia"/>
+        </w:rPr>
+        <w:t xml:space="preserve">，AOI </w:t>
+      </w:r>
+      <w:r>
+        <w:rPr>
+          <w:rFonts w:hint="default"/>
+          <w:lang w:val="en-US"/>
+        </w:rPr>
+        <w:t>：100%</w:t>
+      </w:r>
+      <w:r>
+        <w:rPr>
+          <w:rFonts w:hint="eastAsia"/>
+        </w:rPr>
+        <w:t xml:space="preserve">，X-Ray </w:t>
+      </w:r>
+      <w:r>
+        <w:rPr>
+          <w:rFonts w:hint="default"/>
+          <w:lang w:val="en-US"/>
+        </w:rPr>
+        <w:t>：100%</w:t>
+      </w:r>
+      <w:r>
+        <w:rPr>
+          <w:rFonts w:hint="eastAsia"/>
+        </w:rPr>
+        <w:t>。ICT 工序，非背板产品开发，背板产品具体评估。JTAG 工序，具体评估。功能测试（FT）采用 ATE。系统测试（ST）若有则 100% 检测。应力筛选方式推荐 ESS（100%）。ORT 执行数据中心和核心路由器产品，其它产品推荐。整机调测具体评估。</w:t>
       </w:r>
     </w:p>
     <w:p>
@@ -19996,7 +20413,98 @@
         <w:rPr>
           <w:rFonts w:hint="eastAsia"/>
         </w:rPr>
-        <w:t>印刷工序，MVI 抽检，SPI 检验 100%。贴片工序，炉前 AOI NA。回流焊工序，MVI 检验 100%，炉后 AOI 检验 100%，X-Ray 抽检。波峰焊工序，MVI 检验 100%，AOI 推荐，X-Ray 推荐。背板加工，MVI 检验 100%，AOI 检验 100%，X-Ray 检验 100%。ICT 工序，非背板产品开发，背板产品具体评估。JTAG 工序，具体评估。功能测试（FT）采用 ATE。系统测试（ST）若有则 100% 检测。应力筛选方式推荐 ESS（100%）。ORT 执行数据中心和核心路由器产品，其它产品推荐。整机调测具体评估。</w:t>
+        <w:t>印刷工序，MVI 抽检，</w:t>
+      </w:r>
+      <w:r>
+        <w:rPr>
+          <w:rFonts w:hint="default"/>
+          <w:lang w:val="en-US"/>
+        </w:rPr>
+        <w:t>SPI ：100%</w:t>
+      </w:r>
+      <w:r>
+        <w:rPr>
+          <w:rFonts w:hint="eastAsia"/>
+        </w:rPr>
+        <w:t>。贴片工序，炉前 AOI NA。回流焊工序，</w:t>
+      </w:r>
+      <w:r>
+        <w:rPr>
+          <w:rFonts w:hint="eastAsia"/>
+          <w:lang w:eastAsia="zh-CN"/>
+        </w:rPr>
+        <w:t>MVI ：100%</w:t>
+      </w:r>
+      <w:r>
+        <w:rPr>
+          <w:rFonts w:hint="eastAsia"/>
+        </w:rPr>
+        <w:t xml:space="preserve">，炉后 AOI </w:t>
+      </w:r>
+      <w:r>
+        <w:rPr>
+          <w:rFonts w:hint="default"/>
+          <w:lang w:val="en-US"/>
+        </w:rPr>
+        <w:t>：100%</w:t>
+      </w:r>
+      <w:r>
+        <w:rPr>
+          <w:rFonts w:hint="eastAsia"/>
+        </w:rPr>
+        <w:t>，X-Ray 抽检。波峰焊工序，</w:t>
+      </w:r>
+      <w:r>
+        <w:rPr>
+          <w:rFonts w:hint="eastAsia"/>
+          <w:lang w:eastAsia="zh-CN"/>
+        </w:rPr>
+        <w:t>MVI ：100%</w:t>
+      </w:r>
+      <w:r>
+        <w:rPr>
+          <w:rFonts w:hint="eastAsia"/>
+        </w:rPr>
+        <w:t>，AOI 推荐，X-Ray 推荐。背板加工，</w:t>
+      </w:r>
+      <w:r>
+        <w:rPr>
+          <w:rFonts w:hint="eastAsia"/>
+          <w:lang w:eastAsia="zh-CN"/>
+        </w:rPr>
+        <w:t>MVI ：100%</w:t>
+      </w:r>
+      <w:r>
+        <w:rPr>
+          <w:rFonts w:hint="eastAsia"/>
+        </w:rPr>
+        <w:t xml:space="preserve">，AOI </w:t>
+      </w:r>
+      <w:r>
+        <w:rPr>
+          <w:rFonts w:hint="default"/>
+          <w:lang w:val="en-US"/>
+        </w:rPr>
+        <w:t>：100%</w:t>
+      </w:r>
+      <w:r>
+        <w:rPr>
+          <w:rFonts w:hint="eastAsia"/>
+        </w:rPr>
+        <w:t xml:space="preserve">，X-Ray </w:t>
+      </w:r>
+      <w:r>
+        <w:rPr>
+          <w:rFonts w:hint="default"/>
+          <w:lang w:val="en-US"/>
+        </w:rPr>
+        <w:t>：100%</w:t>
+      </w:r>
+      <w:r>
+        <w:rPr>
+          <w:rFonts w:hint="eastAsia"/>
+        </w:rPr>
+        <w:t>。ICT 工序，非背板产品开发，背板产品具体评估。JTAG 工序，具体评估。功能测试（FT）采用 ATE。系统测试（ST）若有则 100% 检测。应力筛选方式推荐 ESS（100%）。ORT 执行数据中心和核心路由器产品，其它产品推荐。整机调测具体评估。</w:t>
       </w:r>
     </w:p>
     <w:p>
@@ -20028,7 +20536,124 @@
         <w:rPr>
           <w:rFonts w:hint="eastAsia"/>
         </w:rPr>
-        <w:t>印刷工序，MVI 抽检，SPI 检验 100%。贴片工序，炉前 AOI 推荐。回流焊工序，MVI 检验 100%，炉后 AOI 检验 100%，X-Ray 检验 100%。波峰焊工序，MVI 检验 100%，AOI 检验 100%，X-Ray 推荐。背板加工，MVI 检验 100%，AOI 检验 100%，X-Ray 检验 100%。ICT 工序，非背板产品开发，背板产品 NA。JTAG 工序，具体评估。功能测试（FT）采用 ATE。系统测试（ST）若有则 100% 检测。应力筛选方式推荐 ESS（100%）。ORT 执行数据中心和核心路由器产品，其它产品推荐。整机调测 NA。</w:t>
+        <w:t>印刷工序，MVI 抽检，</w:t>
+      </w:r>
+      <w:r>
+        <w:rPr>
+          <w:rFonts w:hint="default"/>
+          <w:lang w:val="en-US"/>
+        </w:rPr>
+        <w:t>SPI ：100%</w:t>
+      </w:r>
+      <w:r>
+        <w:rPr>
+          <w:rFonts w:hint="eastAsia"/>
+        </w:rPr>
+        <w:t>。贴片工序，炉前 AOI 推荐。回流焊工序，</w:t>
+      </w:r>
+      <w:r>
+        <w:rPr>
+          <w:rFonts w:hint="eastAsia"/>
+          <w:lang w:eastAsia="zh-CN"/>
+        </w:rPr>
+        <w:t>MVI ：100%</w:t>
+      </w:r>
+      <w:r>
+        <w:rPr>
+          <w:rFonts w:hint="eastAsia"/>
+        </w:rPr>
+        <w:t xml:space="preserve">，炉后 AOI </w:t>
+      </w:r>
+      <w:r>
+        <w:rPr>
+          <w:rFonts w:hint="default"/>
+          <w:lang w:val="en-US"/>
+        </w:rPr>
+        <w:t>：100%</w:t>
+      </w:r>
+      <w:r>
+        <w:rPr>
+          <w:rFonts w:hint="eastAsia"/>
+        </w:rPr>
+        <w:t xml:space="preserve">，X-Ray </w:t>
+      </w:r>
+      <w:r>
+        <w:rPr>
+          <w:rFonts w:hint="default"/>
+          <w:lang w:val="en-US"/>
+        </w:rPr>
+        <w:t>：100%</w:t>
+      </w:r>
+      <w:r>
+        <w:rPr>
+          <w:rFonts w:hint="eastAsia"/>
+        </w:rPr>
+        <w:t>。波峰焊工序，</w:t>
+      </w:r>
+      <w:r>
+        <w:rPr>
+          <w:rFonts w:hint="eastAsia"/>
+          <w:lang w:eastAsia="zh-CN"/>
+        </w:rPr>
+        <w:t>MVI ：100%</w:t>
+      </w:r>
+      <w:r>
+        <w:rPr>
+          <w:rFonts w:hint="eastAsia"/>
+        </w:rPr>
+        <w:t xml:space="preserve">，AOI </w:t>
+      </w:r>
+      <w:r>
+        <w:rPr>
+          <w:rFonts w:hint="default"/>
+          <w:lang w:val="en-US"/>
+        </w:rPr>
+        <w:t>：100%</w:t>
+      </w:r>
+      <w:r>
+        <w:rPr>
+          <w:rFonts w:hint="eastAsia"/>
+        </w:rPr>
+        <w:t>，X-Ray 推荐。背板加工，</w:t>
+      </w:r>
+      <w:r>
+        <w:rPr>
+          <w:rFonts w:hint="eastAsia"/>
+          <w:lang w:eastAsia="zh-CN"/>
+        </w:rPr>
+        <w:t>MVI ：100%</w:t>
+      </w:r>
+      <w:r>
+        <w:rPr>
+          <w:rFonts w:hint="eastAsia"/>
+        </w:rPr>
+        <w:t xml:space="preserve">，AOI </w:t>
+      </w:r>
+      <w:r>
+        <w:rPr>
+          <w:rFonts w:hint="default"/>
+          <w:lang w:val="en-US"/>
+        </w:rPr>
+        <w:t>：100%</w:t>
+      </w:r>
+      <w:r>
+        <w:rPr>
+          <w:rFonts w:hint="eastAsia"/>
+        </w:rPr>
+        <w:t xml:space="preserve">，X-Ray </w:t>
+      </w:r>
+      <w:r>
+        <w:rPr>
+          <w:rFonts w:hint="default"/>
+          <w:lang w:val="en-US"/>
+        </w:rPr>
+        <w:t>：100%</w:t>
+      </w:r>
+      <w:r>
+        <w:rPr>
+          <w:rFonts w:hint="eastAsia"/>
+        </w:rPr>
+        <w:t>。ICT 工序，非背板产品开发，背板产品 NA。JTAG 工序，具体评估。功能测试（FT）采用 ATE。系统测试（ST）若有则 100% 检测。应力筛选方式推荐 ESS（100%）。ORT 执行数据中心和核心路由器产品，其它产品推荐。整机调测 NA。</w:t>
       </w:r>
     </w:p>
     <w:p>
@@ -20060,7 +20685,98 @@
         <w:rPr>
           <w:rFonts w:hint="eastAsia"/>
         </w:rPr>
-        <w:t>印刷工序，MVI 抽检，SPI 检验 100%。贴片工序，炉前 AOI NA。回流焊工序，MVI 检验 100%，炉后 AOI 检验 100%，X-Ray 抽检。波峰焊工序，MVI 检验 100%，AOI 推荐，X-Ray 推荐。背板加工，MVI 检验 100%，AOI 检验 100%，X-Ray 检验 100%。ICT 工序，非背板产品开发，背板产品 NA。JTAG 工序，具体评估。功能测试（FT）采用 ATE。系统测试（ST）若有则 100% 检测。应力筛选方式推荐 ESS（100%）。ORT 执行数据中心和核心路由器产品，其它产品推荐。整机调测 NA。</w:t>
+        <w:t>印刷工序，MVI 抽检，</w:t>
+      </w:r>
+      <w:r>
+        <w:rPr>
+          <w:rFonts w:hint="default"/>
+          <w:lang w:val="en-US"/>
+        </w:rPr>
+        <w:t>SPI ：100%</w:t>
+      </w:r>
+      <w:r>
+        <w:rPr>
+          <w:rFonts w:hint="eastAsia"/>
+        </w:rPr>
+        <w:t>。贴片工序，炉前 AOI NA。回流焊工序，</w:t>
+      </w:r>
+      <w:r>
+        <w:rPr>
+          <w:rFonts w:hint="eastAsia"/>
+          <w:lang w:eastAsia="zh-CN"/>
+        </w:rPr>
+        <w:t>MVI ：100%</w:t>
+      </w:r>
+      <w:r>
+        <w:rPr>
+          <w:rFonts w:hint="eastAsia"/>
+        </w:rPr>
+        <w:t xml:space="preserve">，炉后 AOI </w:t>
+      </w:r>
+      <w:r>
+        <w:rPr>
+          <w:rFonts w:hint="default"/>
+          <w:lang w:val="en-US"/>
+        </w:rPr>
+        <w:t>：100%</w:t>
+      </w:r>
+      <w:r>
+        <w:rPr>
+          <w:rFonts w:hint="eastAsia"/>
+        </w:rPr>
+        <w:t>，X-Ray 抽检。波峰焊工序，</w:t>
+      </w:r>
+      <w:r>
+        <w:rPr>
+          <w:rFonts w:hint="eastAsia"/>
+          <w:lang w:eastAsia="zh-CN"/>
+        </w:rPr>
+        <w:t>MVI ：100%</w:t>
+      </w:r>
+      <w:r>
+        <w:rPr>
+          <w:rFonts w:hint="eastAsia"/>
+        </w:rPr>
+        <w:t>，AOI 推荐，X-Ray 推荐。背板加工，</w:t>
+      </w:r>
+      <w:r>
+        <w:rPr>
+          <w:rFonts w:hint="eastAsia"/>
+          <w:lang w:eastAsia="zh-CN"/>
+        </w:rPr>
+        <w:t>MVI ：100%</w:t>
+      </w:r>
+      <w:r>
+        <w:rPr>
+          <w:rFonts w:hint="eastAsia"/>
+        </w:rPr>
+        <w:t xml:space="preserve">，AOI </w:t>
+      </w:r>
+      <w:r>
+        <w:rPr>
+          <w:rFonts w:hint="default"/>
+          <w:lang w:val="en-US"/>
+        </w:rPr>
+        <w:t>：100%</w:t>
+      </w:r>
+      <w:r>
+        <w:rPr>
+          <w:rFonts w:hint="eastAsia"/>
+        </w:rPr>
+        <w:t xml:space="preserve">，X-Ray </w:t>
+      </w:r>
+      <w:r>
+        <w:rPr>
+          <w:rFonts w:hint="default"/>
+          <w:lang w:val="en-US"/>
+        </w:rPr>
+        <w:t>：100%</w:t>
+      </w:r>
+      <w:r>
+        <w:rPr>
+          <w:rFonts w:hint="eastAsia"/>
+        </w:rPr>
+        <w:t>。ICT 工序，非背板产品开发，背板产品 NA。JTAG 工序，具体评估。功能测试（FT）采用 ATE。系统测试（ST）若有则 100% 检测。应力筛选方式推荐 ESS（100%）。ORT 执行数据中心和核心路由器产品，其它产品推荐。整机调测 NA。</w:t>
       </w:r>
     </w:p>
     <w:p>
@@ -20092,7 +20808,85 @@
         <w:rPr>
           <w:rFonts w:hint="eastAsia"/>
         </w:rPr>
-        <w:t>印刷工序，MVI 抽检，SPI 检验 100%。贴片工序，炉前 AOI 推荐。回流焊工序，MVI 检验 100%，炉后 AOI 检验 100%，X-Ray 检验 100%。波峰焊工序，MVI 检验 100%，AOI 推荐，X-Ray 抽检。背板加工，MVI 检验 100%，AOI 抽检，X-Ray 抽检。ICT 工序，非背板产品开发，背板产品 NA。JTAG 工序，具体评估。功能测试（FT）年产量≥500PCS 则 ATE，否则评估。系统测试（ST）若有则 100% 检测。应力筛选方式推荐 ESS（抽样）。ORT 执行数据中心和核心路由器产品，其它产品推荐。整机调测 NA。</w:t>
+        <w:t>印刷工序，MVI 抽检，</w:t>
+      </w:r>
+      <w:r>
+        <w:rPr>
+          <w:rFonts w:hint="default"/>
+          <w:lang w:val="en-US"/>
+        </w:rPr>
+        <w:t>SPI ：100%</w:t>
+      </w:r>
+      <w:r>
+        <w:rPr>
+          <w:rFonts w:hint="eastAsia"/>
+        </w:rPr>
+        <w:t>。贴片工序，炉前 AOI 推荐。回流焊工序，</w:t>
+      </w:r>
+      <w:r>
+        <w:rPr>
+          <w:rFonts w:hint="eastAsia"/>
+          <w:lang w:eastAsia="zh-CN"/>
+        </w:rPr>
+        <w:t>MVI ：100%</w:t>
+      </w:r>
+      <w:r>
+        <w:rPr>
+          <w:rFonts w:hint="eastAsia"/>
+        </w:rPr>
+        <w:t xml:space="preserve">，炉后 AOI </w:t>
+      </w:r>
+      <w:r>
+        <w:rPr>
+          <w:rFonts w:hint="default"/>
+          <w:lang w:val="en-US"/>
+        </w:rPr>
+        <w:t>：100%</w:t>
+      </w:r>
+      <w:r>
+        <w:rPr>
+          <w:rFonts w:hint="eastAsia"/>
+        </w:rPr>
+        <w:t xml:space="preserve">，X-Ray </w:t>
+      </w:r>
+      <w:r>
+        <w:rPr>
+          <w:rFonts w:hint="default"/>
+          <w:lang w:val="en-US"/>
+        </w:rPr>
+        <w:t>：100%</w:t>
+      </w:r>
+      <w:r>
+        <w:rPr>
+          <w:rFonts w:hint="eastAsia"/>
+        </w:rPr>
+        <w:t>。波峰焊工序，</w:t>
+      </w:r>
+      <w:r>
+        <w:rPr>
+          <w:rFonts w:hint="eastAsia"/>
+          <w:lang w:eastAsia="zh-CN"/>
+        </w:rPr>
+        <w:t>MVI ：100%</w:t>
+      </w:r>
+      <w:r>
+        <w:rPr>
+          <w:rFonts w:hint="eastAsia"/>
+        </w:rPr>
+        <w:t>，AOI 推荐，X-Ray 抽检。背板加工，</w:t>
+      </w:r>
+      <w:r>
+        <w:rPr>
+          <w:rFonts w:hint="eastAsia"/>
+          <w:lang w:eastAsia="zh-CN"/>
+        </w:rPr>
+        <w:t>MVI ：100%</w:t>
+      </w:r>
+      <w:r>
+        <w:rPr>
+          <w:rFonts w:hint="eastAsia"/>
+        </w:rPr>
+        <w:t>，AOI 抽检，X-Ray 抽检。ICT 工序，非背板产品开发，背板产品 NA。JTAG 工序，具体评估。功能测试（FT）年产量≥500PCS 则 ATE，否则评估。系统测试（ST）若有则 100% 检测。应力筛选方式推荐 ESS（抽样）。ORT 执行数据中心和核心路由器产品，其它产品推荐。整机调测 NA。</w:t>
       </w:r>
     </w:p>
     <w:p>
@@ -20121,7 +20915,59 @@
         <w:rPr>
           <w:rFonts w:hint="eastAsia"/>
         </w:rPr>
-        <w:t>印刷工序，MVI 抽检，SPI 检验 100%。贴片工序，炉前 AOI NA。回流焊工序，MVI 抽检，炉后 AOI 检验 100%，X-Ray 抽检。波峰焊工序，MVI 检验 100%，AOI NA，X-Ray 抽检。背板加工，MVI 检验 100%，AOI 抽检，X-Ray 抽检。ICT 工序，非背板产品具体评估，背板产品 NA。JTAG 工序，具体评估。功能测试（FT）年产量≥500PCS 则 ATE，否则评估。系统测试（ST）若有则 100% 检测。应力筛选方式推荐 ESS（抽样）。ORT 执行数据中心和核心路由器产品，其它产品推荐。整机调测 NA。</w:t>
+        <w:t>印刷工序，MVI 抽检，</w:t>
+      </w:r>
+      <w:r>
+        <w:rPr>
+          <w:rFonts w:hint="default"/>
+          <w:lang w:val="en-US"/>
+        </w:rPr>
+        <w:t>SPI ：100%</w:t>
+      </w:r>
+      <w:r>
+        <w:rPr>
+          <w:rFonts w:hint="eastAsia"/>
+        </w:rPr>
+        <w:t xml:space="preserve">。贴片工序，炉前 AOI NA。回流焊工序，MVI 抽检，炉后 AOI </w:t>
+      </w:r>
+      <w:r>
+        <w:rPr>
+          <w:rFonts w:hint="default"/>
+          <w:lang w:val="en-US"/>
+        </w:rPr>
+        <w:t>：100%</w:t>
+      </w:r>
+      <w:r>
+        <w:rPr>
+          <w:rFonts w:hint="eastAsia"/>
+        </w:rPr>
+        <w:t>，X-Ray 抽检。波峰焊工序，</w:t>
+      </w:r>
+      <w:r>
+        <w:rPr>
+          <w:rFonts w:hint="eastAsia"/>
+          <w:lang w:eastAsia="zh-CN"/>
+        </w:rPr>
+        <w:t>MVI ：100%</w:t>
+      </w:r>
+      <w:r>
+        <w:rPr>
+          <w:rFonts w:hint="eastAsia"/>
+        </w:rPr>
+        <w:t>，AOI NA，X-Ray 抽检。背板加工，</w:t>
+      </w:r>
+      <w:r>
+        <w:rPr>
+          <w:rFonts w:hint="eastAsia"/>
+          <w:lang w:eastAsia="zh-CN"/>
+        </w:rPr>
+        <w:t>MVI ：100%</w:t>
+      </w:r>
+      <w:r>
+        <w:rPr>
+          <w:rFonts w:hint="eastAsia"/>
+        </w:rPr>
+        <w:t>，AOI 抽检，X-Ray 抽检。ICT 工序，非背板产品具体评估，背板产品 NA。JTAG 工序，具体评估。功能测试（FT）年产量≥500PCS 则 ATE，否则评估。系统测试（ST）若有则 100% 检测。应力筛选方式推荐 ESS（抽样）。ORT 执行数据中心和核心路由器产品，其它产品推荐。整机调测 NA。</w:t>
       </w:r>
     </w:p>
     <w:p>
@@ -20685,15 +21531,16 @@
         <w:bCs/>
       </w:rPr>
       <w:pict>
-        <v:group id="画布 131" o:spid="_x0000_s2049" o:spt="203" style="position:absolute;left:0pt;margin-left:40pt;margin-top:-1.5pt;height:12.85pt;width:519.5pt;mso-position-horizontal-relative:page;z-index:-251657216;mso-width-relative:page;mso-height-relative:page;" coordsize="65976,1631" editas="canvas">
+        <v:group id="画布 131" o:spid="_x0000_s4097" o:spt="203" style="position:absolute;left:0pt;margin-left:40pt;margin-top:-1.5pt;height:12.85pt;width:519.5pt;mso-position-horizontal-relative:page;z-index:-251657216;mso-width-relative:page;mso-height-relative:page;" coordsize="65976,1631" editas="canvas">
           <o:lock v:ext="edit"/>
-          <v:shape id="画布 131" o:spid="_x0000_s2050" o:spt="75" type="#_x0000_t75" style="position:absolute;left:0;top:0;height:1631;width:65976;" filled="f" o:preferrelative="t" stroked="f" coordsize="21600,21600" o:gfxdata="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">
+          <v:shape id="画布 131" o:spid="_x0000_s2050" o:spt="75" type="#_x0000_t75" style="position:absolute;left:0;top:0;height:1631;width:65976;" filled="f" o:preferrelative="t" stroked="f" coordsize="21600,21600">
+            <v:path/>
             <v:fill on="f" focussize="0,0"/>
             <v:stroke on="f" joinstyle="miter"/>
             <v:imagedata o:title=""/>
             <o:lock v:ext="edit" aspectratio="t"/>
           </v:shape>
-          <v:rect id="Rectangle 4" o:spid="_x0000_s2051" o:spt="1" style="position:absolute;left:0;top:13;height:1610;width:65976;v-text-anchor:middle;" fillcolor="#D9D9D9" filled="t" stroked="f" coordsize="21600,21600" o:gfxdata="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">
+          <v:rect id="Rectangle 4" o:spid="_x0000_s4098" o:spt="1" style="position:absolute;left:0;top:13;height:1610;width:65976;v-text-anchor:middle;" fillcolor="#D9D9D9" filled="t" stroked="f" coordsize="21600,21600" o:gfxdata="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">
             <v:path/>
             <v:fill on="t" focussize="0,0"/>
             <v:stroke on="f"/>
@@ -20721,7 +21568,7 @@
               </w:txbxContent>
             </v:textbox>
           </v:rect>
-          <v:rect id="Rectangle 5" o:spid="_x0000_s2052" o:spt="1" style="position:absolute;left:50;top:13;height:1610;width:1626;" fillcolor="#D7000F" filled="t" stroked="f" coordsize="21600,21600" o:gfxdata="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">
+          <v:rect id="Rectangle 5" o:spid="_x0000_s4099" o:spt="1" style="position:absolute;left:50;top:13;height:1610;width:1626;" fillcolor="#D7000F" filled="t" stroked="f" coordsize="21600,21600" o:gfxdata="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">
             <v:path/>
             <v:fill on="t" focussize="0,0"/>
             <v:stroke on="f"/>
@@ -20729,7 +21576,7 @@
             <o:lock v:ext="edit"/>
             <v:textbox inset="0.0423698600174978in,1.52543307086614pt,0.0423698600174978in,1.52543307086614pt"/>
           </v:rect>
-          <v:rect id="Rectangle 6" o:spid="_x0000_s2053" o:spt="1" style="position:absolute;left:1626;top:13;height:1610;width:819;" fillcolor="#333333" filled="t" stroked="f" coordsize="21600,21600" o:gfxdata="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">
+          <v:rect id="Rectangle 6" o:spid="_x0000_s4100" o:spt="1" style="position:absolute;left:1626;top:13;height:1610;width:819;" fillcolor="#333333" filled="t" stroked="f" coordsize="21600,21600" o:gfxdata="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">
             <v:path/>
             <v:fill on="t" focussize="0,0"/>
             <v:stroke on="f"/>
@@ -20737,7 +21584,7 @@
             <o:lock v:ext="edit"/>
             <v:textbox inset="0.0423698600174978in,1.52543307086614pt,0.0423698600174978in,1.52543307086614pt"/>
           </v:rect>
-          <v:rect id="Rectangle 7" o:spid="_x0000_s2054" o:spt="1" style="position:absolute;left:2445;top:13;height:1610;width:536;" fillcolor="#999999" filled="t" stroked="f" coordsize="21600,21600" o:gfxdata="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">
+          <v:rect id="Rectangle 7" o:spid="_x0000_s4101" o:spt="1" style="position:absolute;left:2445;top:13;height:1610;width:536;" fillcolor="#999999" filled="t" stroked="f" coordsize="21600,21600" o:gfxdata="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">
             <v:path/>
             <v:fill on="t" focussize="0,0"/>
             <v:stroke on="f"/>
@@ -20800,7 +21647,7 @@
         <w:szCs w:val="13"/>
         <w:lang w:val="zh-CN"/>
       </w:rPr>
-      <w:t>2025年5月6日</w:t>
+      <w:t>2025年5月9日</w:t>
     </w:r>
     <w:r>
       <w:rPr>
@@ -24269,11 +25116,11 @@
   <customSectProps/>
   <customShpExts>
     <customShpInfo spid="_x0000_s2050"/>
-    <customShpInfo spid="_x0000_s2051"/>
-    <customShpInfo spid="_x0000_s2052"/>
-    <customShpInfo spid="_x0000_s2053"/>
-    <customShpInfo spid="_x0000_s2054"/>
-    <customShpInfo spid="_x0000_s2049"/>
+    <customShpInfo spid="_x0000_s4098"/>
+    <customShpInfo spid="_x0000_s4099"/>
+    <customShpInfo spid="_x0000_s4100"/>
+    <customShpInfo spid="_x0000_s4101"/>
+    <customShpInfo spid="_x0000_s4097"/>
   </customShpExts>
 </s:customData>
 </file>

</xml_diff>